<commit_message>
Added comments, changed photos in .docx
</commit_message>
<xml_diff>
--- a/Ergasia1_it1514.docx
+++ b/Ergasia1_it1514.docx
@@ -734,10 +734,10 @@
           <w:noProof/>
         </w:rPr>
         <w:drawing>
-          <wp:inline distT="0" distB="0" distL="0" distR="0" wp14:anchorId="2A4A7B78" wp14:editId="1128E184">
-            <wp:extent cx="5229225" cy="2876550"/>
-            <wp:effectExtent l="0" t="0" r="9525" b="0"/>
-            <wp:docPr id="3" name="Picture 3"/>
+          <wp:inline distT="0" distB="0" distL="0" distR="0" wp14:anchorId="1D0849DD" wp14:editId="29B0F7B3">
+            <wp:extent cx="5181600" cy="2914650"/>
+            <wp:effectExtent l="0" t="0" r="0" b="0"/>
+            <wp:docPr id="10" name="Picture 10"/>
             <wp:cNvGraphicFramePr>
               <a:graphicFrameLocks xmlns:a="http://schemas.openxmlformats.org/drawingml/2006/main" noChangeAspect="1"/>
             </wp:cNvGraphicFramePr>
@@ -757,7 +757,7 @@
                   <pic:spPr>
                     <a:xfrm>
                       <a:off x="0" y="0"/>
-                      <a:ext cx="5229225" cy="2876550"/>
+                      <a:ext cx="5181600" cy="2914650"/>
                     </a:xfrm>
                     <a:prstGeom prst="rect">
                       <a:avLst/>
@@ -840,10 +840,10 @@
           <w:noProof/>
         </w:rPr>
         <w:drawing>
-          <wp:inline distT="0" distB="0" distL="0" distR="0" wp14:anchorId="70C040EB" wp14:editId="71175F8E">
-            <wp:extent cx="5200650" cy="2962275"/>
-            <wp:effectExtent l="0" t="0" r="0" b="9525"/>
-            <wp:docPr id="4" name="Picture 4"/>
+          <wp:inline distT="0" distB="0" distL="0" distR="0" wp14:anchorId="04697560" wp14:editId="13338EC8">
+            <wp:extent cx="5172075" cy="2809875"/>
+            <wp:effectExtent l="0" t="0" r="9525" b="9525"/>
+            <wp:docPr id="12" name="Picture 12"/>
             <wp:cNvGraphicFramePr>
               <a:graphicFrameLocks xmlns:a="http://schemas.openxmlformats.org/drawingml/2006/main" noChangeAspect="1"/>
             </wp:cNvGraphicFramePr>
@@ -863,7 +863,7 @@
                   <pic:spPr>
                     <a:xfrm>
                       <a:off x="0" y="0"/>
-                      <a:ext cx="5200650" cy="2962275"/>
+                      <a:ext cx="5172075" cy="2809875"/>
                     </a:xfrm>
                     <a:prstGeom prst="rect">
                       <a:avLst/>
@@ -971,10 +971,10 @@
         </w:rPr>
         <w:lastRenderedPageBreak/>
         <w:drawing>
-          <wp:inline distT="0" distB="0" distL="0" distR="0" wp14:anchorId="0A3961A7" wp14:editId="3B1A5187">
-            <wp:extent cx="5191125" cy="2847975"/>
-            <wp:effectExtent l="0" t="0" r="9525" b="9525"/>
-            <wp:docPr id="5" name="Picture 5"/>
+          <wp:inline distT="0" distB="0" distL="0" distR="0" wp14:anchorId="2CB0CAF7" wp14:editId="351B546B">
+            <wp:extent cx="5181600" cy="2876550"/>
+            <wp:effectExtent l="0" t="0" r="0" b="0"/>
+            <wp:docPr id="13" name="Picture 13"/>
             <wp:cNvGraphicFramePr>
               <a:graphicFrameLocks xmlns:a="http://schemas.openxmlformats.org/drawingml/2006/main" noChangeAspect="1"/>
             </wp:cNvGraphicFramePr>
@@ -994,7 +994,7 @@
                   <pic:spPr>
                     <a:xfrm>
                       <a:off x="0" y="0"/>
-                      <a:ext cx="5191125" cy="2847975"/>
+                      <a:ext cx="5181600" cy="2876550"/>
                     </a:xfrm>
                     <a:prstGeom prst="rect">
                       <a:avLst/>
@@ -1067,10 +1067,10 @@
           <w:noProof/>
         </w:rPr>
         <w:drawing>
-          <wp:inline distT="0" distB="0" distL="0" distR="0" wp14:anchorId="4E9621BB" wp14:editId="6F090FF0">
-            <wp:extent cx="5153025" cy="2857500"/>
-            <wp:effectExtent l="0" t="0" r="9525" b="0"/>
-            <wp:docPr id="6" name="Picture 6"/>
+          <wp:inline distT="0" distB="0" distL="0" distR="0" wp14:anchorId="1BE163FA" wp14:editId="183BD406">
+            <wp:extent cx="5162550" cy="2895600"/>
+            <wp:effectExtent l="0" t="0" r="0" b="0"/>
+            <wp:docPr id="14" name="Picture 14"/>
             <wp:cNvGraphicFramePr>
               <a:graphicFrameLocks xmlns:a="http://schemas.openxmlformats.org/drawingml/2006/main" noChangeAspect="1"/>
             </wp:cNvGraphicFramePr>
@@ -1090,7 +1090,7 @@
                   <pic:spPr>
                     <a:xfrm>
                       <a:off x="0" y="0"/>
-                      <a:ext cx="5153025" cy="2857500"/>
+                      <a:ext cx="5162550" cy="2895600"/>
                     </a:xfrm>
                     <a:prstGeom prst="rect">
                       <a:avLst/>
@@ -1234,10 +1234,10 @@
         </w:rPr>
         <w:lastRenderedPageBreak/>
         <w:drawing>
-          <wp:inline distT="0" distB="0" distL="0" distR="0" wp14:anchorId="5E14F64D" wp14:editId="756DE77B">
-            <wp:extent cx="5143500" cy="2857500"/>
+          <wp:inline distT="0" distB="0" distL="0" distR="0" wp14:anchorId="6370C078" wp14:editId="1DB66CA6">
+            <wp:extent cx="5181600" cy="2857500"/>
             <wp:effectExtent l="0" t="0" r="0" b="0"/>
-            <wp:docPr id="7" name="Picture 7"/>
+            <wp:docPr id="15" name="Picture 15"/>
             <wp:cNvGraphicFramePr>
               <a:graphicFrameLocks xmlns:a="http://schemas.openxmlformats.org/drawingml/2006/main" noChangeAspect="1"/>
             </wp:cNvGraphicFramePr>
@@ -1257,7 +1257,7 @@
                   <pic:spPr>
                     <a:xfrm>
                       <a:off x="0" y="0"/>
-                      <a:ext cx="5143500" cy="2857500"/>
+                      <a:ext cx="5181600" cy="2857500"/>
                     </a:xfrm>
                     <a:prstGeom prst="rect">
                       <a:avLst/>
@@ -1323,10 +1323,10 @@
           <w:noProof/>
         </w:rPr>
         <w:drawing>
-          <wp:inline distT="0" distB="0" distL="0" distR="0" wp14:anchorId="439EE40E" wp14:editId="4200FCE3">
-            <wp:extent cx="5153025" cy="2838450"/>
-            <wp:effectExtent l="0" t="0" r="9525" b="0"/>
-            <wp:docPr id="8" name="Picture 8"/>
+          <wp:inline distT="0" distB="0" distL="0" distR="0" wp14:anchorId="3359BBB9" wp14:editId="19CCA734">
+            <wp:extent cx="5162550" cy="2886075"/>
+            <wp:effectExtent l="0" t="0" r="0" b="9525"/>
+            <wp:docPr id="16" name="Picture 16"/>
             <wp:cNvGraphicFramePr>
               <a:graphicFrameLocks xmlns:a="http://schemas.openxmlformats.org/drawingml/2006/main" noChangeAspect="1"/>
             </wp:cNvGraphicFramePr>
@@ -1346,7 +1346,7 @@
                   <pic:spPr>
                     <a:xfrm>
                       <a:off x="0" y="0"/>
-                      <a:ext cx="5153025" cy="2838450"/>
+                      <a:ext cx="5162550" cy="2886075"/>
                     </a:xfrm>
                     <a:prstGeom prst="rect">
                       <a:avLst/>
@@ -1381,10 +1381,10 @@
         </w:rPr>
         <w:lastRenderedPageBreak/>
         <w:drawing>
-          <wp:inline distT="0" distB="0" distL="0" distR="0" wp14:anchorId="0D49660F" wp14:editId="2F162333">
-            <wp:extent cx="5172075" cy="2895600"/>
-            <wp:effectExtent l="0" t="0" r="9525" b="0"/>
-            <wp:docPr id="9" name="Picture 9"/>
+          <wp:inline distT="0" distB="0" distL="0" distR="0" wp14:anchorId="755FFCF6" wp14:editId="6846A819">
+            <wp:extent cx="5181600" cy="2838450"/>
+            <wp:effectExtent l="0" t="0" r="0" b="0"/>
+            <wp:docPr id="17" name="Picture 17"/>
             <wp:cNvGraphicFramePr>
               <a:graphicFrameLocks xmlns:a="http://schemas.openxmlformats.org/drawingml/2006/main" noChangeAspect="1"/>
             </wp:cNvGraphicFramePr>
@@ -1404,7 +1404,7 @@
                   <pic:spPr>
                     <a:xfrm>
                       <a:off x="0" y="0"/>
-                      <a:ext cx="5172075" cy="2895600"/>
+                      <a:ext cx="5181600" cy="2838450"/>
                     </a:xfrm>
                     <a:prstGeom prst="rect">
                       <a:avLst/>
@@ -1447,10 +1447,10 @@
           <w:noProof/>
         </w:rPr>
         <w:drawing>
-          <wp:inline distT="0" distB="0" distL="0" distR="0" wp14:anchorId="08E84E54" wp14:editId="79CD0E5E">
-            <wp:extent cx="5133975" cy="2838450"/>
-            <wp:effectExtent l="0" t="0" r="9525" b="0"/>
-            <wp:docPr id="11" name="Picture 11"/>
+          <wp:inline distT="0" distB="0" distL="0" distR="0" wp14:anchorId="472D2BC0" wp14:editId="74B653AF">
+            <wp:extent cx="5162550" cy="2838450"/>
+            <wp:effectExtent l="0" t="0" r="0" b="0"/>
+            <wp:docPr id="18" name="Picture 18"/>
             <wp:cNvGraphicFramePr>
               <a:graphicFrameLocks xmlns:a="http://schemas.openxmlformats.org/drawingml/2006/main" noChangeAspect="1"/>
             </wp:cNvGraphicFramePr>
@@ -1470,7 +1470,7 @@
                   <pic:spPr>
                     <a:xfrm>
                       <a:off x="0" y="0"/>
-                      <a:ext cx="5133975" cy="2838450"/>
+                      <a:ext cx="5162550" cy="2838450"/>
                     </a:xfrm>
                     <a:prstGeom prst="rect">
                       <a:avLst/>
@@ -1482,135 +1482,135 @@
           </wp:inline>
         </w:drawing>
       </w:r>
-    </w:p>
-    <w:p>
-      <w:pPr>
-        <w:rPr>
-          <w:rFonts w:ascii="Verdana" w:hAnsi="Verdana"/>
-          <w:sz w:val="20"/>
-          <w:lang w:val="el-GR"/>
-        </w:rPr>
-      </w:pPr>
-      <w:r>
-        <w:rPr>
-          <w:rFonts w:ascii="Verdana" w:hAnsi="Verdana"/>
-          <w:sz w:val="20"/>
-          <w:lang w:val="el-GR"/>
-        </w:rPr>
-        <w:t xml:space="preserve">Αν επιλεχτεί το </w:t>
-      </w:r>
-      <w:r>
-        <w:rPr>
-          <w:rFonts w:ascii="Verdana" w:hAnsi="Verdana"/>
-          <w:sz w:val="20"/>
-        </w:rPr>
-        <w:t>Yes</w:t>
-      </w:r>
-      <w:r>
-        <w:rPr>
-          <w:rFonts w:ascii="Verdana" w:hAnsi="Verdana"/>
-          <w:sz w:val="20"/>
-          <w:lang w:val="el-GR"/>
-        </w:rPr>
-        <w:t xml:space="preserve">, </w:t>
-      </w:r>
-      <w:r>
-        <w:rPr>
-          <w:rFonts w:ascii="Verdana" w:hAnsi="Verdana"/>
-          <w:sz w:val="20"/>
-          <w:lang w:val="el-GR"/>
-        </w:rPr>
-        <w:t>ο κέρσορας πάει σε νέα σειρά ώστε να ξεκινήσει η πληκτρολόγηση της νέας λέξης.</w:t>
-      </w:r>
-    </w:p>
-    <w:p>
-      <w:pPr>
-        <w:rPr>
-          <w:rFonts w:ascii="Verdana" w:hAnsi="Verdana"/>
-          <w:sz w:val="20"/>
-          <w:lang w:val="el-GR"/>
-        </w:rPr>
-      </w:pPr>
-      <w:r>
-        <w:rPr>
-          <w:rFonts w:ascii="Verdana" w:hAnsi="Verdana"/>
-          <w:sz w:val="20"/>
-          <w:lang w:val="el-GR"/>
-        </w:rPr>
-        <w:t xml:space="preserve">Αν επιλεχτεί το </w:t>
-      </w:r>
-      <w:r>
-        <w:rPr>
-          <w:rFonts w:ascii="Verdana" w:hAnsi="Verdana"/>
-          <w:sz w:val="20"/>
-        </w:rPr>
-        <w:t>No</w:t>
-      </w:r>
-      <w:r>
-        <w:rPr>
-          <w:rFonts w:ascii="Verdana" w:hAnsi="Verdana"/>
-          <w:sz w:val="20"/>
-          <w:lang w:val="el-GR"/>
-        </w:rPr>
-        <w:t>, κλε</w:t>
-      </w:r>
-      <w:r>
-        <w:rPr>
-          <w:rFonts w:ascii="Verdana" w:hAnsi="Verdana"/>
-          <w:sz w:val="20"/>
-          <w:lang w:val="el-GR"/>
-        </w:rPr>
-        <w:t xml:space="preserve">ίνει το παράθυρο και ανοίγει ένα νέο παράθυρο με την </w:t>
-      </w:r>
-      <w:r>
-        <w:rPr>
-          <w:rFonts w:ascii="Verdana" w:hAnsi="Verdana"/>
-          <w:sz w:val="20"/>
-          <w:lang w:val="el-GR"/>
-        </w:rPr>
-        <w:t>“</w:t>
-      </w:r>
-      <w:r>
-        <w:rPr>
-          <w:rFonts w:ascii="Verdana" w:hAnsi="Verdana"/>
-          <w:sz w:val="20"/>
-        </w:rPr>
-        <w:t>gui</w:t>
-      </w:r>
-      <w:r>
-        <w:rPr>
-          <w:rFonts w:ascii="Verdana" w:hAnsi="Verdana"/>
-          <w:sz w:val="20"/>
-          <w:lang w:val="el-GR"/>
-        </w:rPr>
-        <w:t>.</w:t>
-      </w:r>
-      <w:r>
-        <w:rPr>
-          <w:rFonts w:ascii="Verdana" w:hAnsi="Verdana"/>
-          <w:sz w:val="20"/>
-        </w:rPr>
-        <w:t>java</w:t>
-      </w:r>
-      <w:r>
-        <w:rPr>
-          <w:rFonts w:ascii="Verdana" w:hAnsi="Verdana"/>
-          <w:sz w:val="20"/>
-          <w:lang w:val="el-GR"/>
-        </w:rPr>
-        <w:t>”.</w:t>
-      </w:r>
-    </w:p>
-    <w:p>
-      <w:pPr>
-        <w:rPr>
-          <w:rFonts w:ascii="Verdana" w:hAnsi="Verdana"/>
-          <w:sz w:val="20"/>
-          <w:lang w:val="el-GR"/>
-        </w:rPr>
-      </w:pPr>
       <w:bookmarkStart w:id="0" w:name="_GoBack"/>
       <w:bookmarkEnd w:id="0"/>
+    </w:p>
+    <w:p>
+      <w:pPr>
+        <w:rPr>
+          <w:rFonts w:ascii="Verdana" w:hAnsi="Verdana"/>
+          <w:sz w:val="20"/>
+          <w:lang w:val="el-GR"/>
+        </w:rPr>
+      </w:pPr>
+      <w:r>
+        <w:rPr>
+          <w:rFonts w:ascii="Verdana" w:hAnsi="Verdana"/>
+          <w:sz w:val="20"/>
+          <w:lang w:val="el-GR"/>
+        </w:rPr>
+        <w:t xml:space="preserve">Αν επιλεχτεί το </w:t>
+      </w:r>
+      <w:r>
+        <w:rPr>
+          <w:rFonts w:ascii="Verdana" w:hAnsi="Verdana"/>
+          <w:sz w:val="20"/>
+        </w:rPr>
+        <w:t>Yes</w:t>
+      </w:r>
+      <w:r>
+        <w:rPr>
+          <w:rFonts w:ascii="Verdana" w:hAnsi="Verdana"/>
+          <w:sz w:val="20"/>
+          <w:lang w:val="el-GR"/>
+        </w:rPr>
+        <w:t xml:space="preserve">, </w:t>
+      </w:r>
+      <w:r>
+        <w:rPr>
+          <w:rFonts w:ascii="Verdana" w:hAnsi="Verdana"/>
+          <w:sz w:val="20"/>
+          <w:lang w:val="el-GR"/>
+        </w:rPr>
+        <w:t>ο κέρσορας πάει σε νέα σειρά ώστε να ξεκινήσει η πληκτρολόγηση της νέας λέξης.</w:t>
+      </w:r>
+    </w:p>
+    <w:p>
+      <w:pPr>
+        <w:rPr>
+          <w:rFonts w:ascii="Verdana" w:hAnsi="Verdana"/>
+          <w:sz w:val="20"/>
+          <w:lang w:val="el-GR"/>
+        </w:rPr>
+      </w:pPr>
+      <w:r>
+        <w:rPr>
+          <w:rFonts w:ascii="Verdana" w:hAnsi="Verdana"/>
+          <w:sz w:val="20"/>
+          <w:lang w:val="el-GR"/>
+        </w:rPr>
+        <w:t xml:space="preserve">Αν επιλεχτεί το </w:t>
+      </w:r>
+      <w:r>
+        <w:rPr>
+          <w:rFonts w:ascii="Verdana" w:hAnsi="Verdana"/>
+          <w:sz w:val="20"/>
+        </w:rPr>
+        <w:t>No</w:t>
+      </w:r>
+      <w:r>
+        <w:rPr>
+          <w:rFonts w:ascii="Verdana" w:hAnsi="Verdana"/>
+          <w:sz w:val="20"/>
+          <w:lang w:val="el-GR"/>
+        </w:rPr>
+        <w:t>, κλε</w:t>
+      </w:r>
+      <w:r>
+        <w:rPr>
+          <w:rFonts w:ascii="Verdana" w:hAnsi="Verdana"/>
+          <w:sz w:val="20"/>
+          <w:lang w:val="el-GR"/>
+        </w:rPr>
+        <w:t xml:space="preserve">ίνει το παράθυρο και ανοίγει ένα νέο παράθυρο με την </w:t>
+      </w:r>
+      <w:r>
+        <w:rPr>
+          <w:rFonts w:ascii="Verdana" w:hAnsi="Verdana"/>
+          <w:sz w:val="20"/>
+          <w:lang w:val="el-GR"/>
+        </w:rPr>
+        <w:t>“</w:t>
+      </w:r>
+      <w:r>
+        <w:rPr>
+          <w:rFonts w:ascii="Verdana" w:hAnsi="Verdana"/>
+          <w:sz w:val="20"/>
+        </w:rPr>
+        <w:t>gui</w:t>
+      </w:r>
+      <w:r>
+        <w:rPr>
+          <w:rFonts w:ascii="Verdana" w:hAnsi="Verdana"/>
+          <w:sz w:val="20"/>
+          <w:lang w:val="el-GR"/>
+        </w:rPr>
+        <w:t>.</w:t>
+      </w:r>
+      <w:r>
+        <w:rPr>
+          <w:rFonts w:ascii="Verdana" w:hAnsi="Verdana"/>
+          <w:sz w:val="20"/>
+        </w:rPr>
+        <w:t>java</w:t>
+      </w:r>
+      <w:r>
+        <w:rPr>
+          <w:rFonts w:ascii="Verdana" w:hAnsi="Verdana"/>
+          <w:sz w:val="20"/>
+          <w:lang w:val="el-GR"/>
+        </w:rPr>
+        <w:t>”.</w:t>
+      </w:r>
+    </w:p>
+    <w:p>
+      <w:pPr>
+        <w:rPr>
+          <w:rFonts w:ascii="Verdana" w:hAnsi="Verdana"/>
+          <w:sz w:val="20"/>
+          <w:lang w:val="el-GR"/>
+        </w:rPr>
+      </w:pPr>
     </w:p>
     <w:p>
       <w:pPr>

</xml_diff>